<commit_message>
fuege weitere letzte änderungen hinzu
</commit_message>
<xml_diff>
--- a/apps/public/unterlagen/bewerbung.docx
+++ b/apps/public/unterlagen/bewerbung.docx
@@ -14,19 +14,19 @@
           <w:bottom w:w="0" w:type="dxa"/>
           <w:right w:w="70" w:type="dxa"/>
         </w:tblCellMar>
-        <w:tblLook w:val="0000" w:noHBand="0" w:noVBand="0" w:firstColumn="0" w:lastRow="0" w:lastColumn="0" w:firstRow="0"/>
+        <w:tblLook w:val="0000" w:noVBand="0" w:noHBand="0" w:lastColumn="0" w:firstColumn="0" w:lastRow="0" w:firstRow="0"/>
       </w:tblPr>
       <w:tblGrid>
-        <w:gridCol w:w="1604"/>
-        <w:gridCol w:w="453"/>
+        <w:gridCol w:w="1603"/>
+        <w:gridCol w:w="454"/>
         <w:gridCol w:w="2031"/>
         <w:gridCol w:w="895"/>
         <w:gridCol w:w="12"/>
         <w:gridCol w:w="1"/>
         <w:gridCol w:w="1050"/>
         <w:gridCol w:w="559"/>
-        <w:gridCol w:w="1689"/>
-        <w:gridCol w:w="1698"/>
+        <w:gridCol w:w="1690"/>
+        <w:gridCol w:w="1697"/>
       </w:tblGrid>
       <w:tr>
         <w:trPr>
@@ -34,7 +34,7 @@
         </w:trPr>
         <w:tc>
           <w:tcPr>
-            <w:tcW w:w="8294" w:type="dxa"/>
+            <w:tcW w:w="8295" w:type="dxa"/>
             <w:gridSpan w:val="9"/>
             <w:tcBorders/>
             <w:vAlign w:val="center"/>
@@ -82,7 +82,7 @@
         </w:tc>
         <w:tc>
           <w:tcPr>
-            <w:tcW w:w="1698" w:type="dxa"/>
+            <w:tcW w:w="1697" w:type="dxa"/>
             <w:tcBorders/>
           </w:tcPr>
           <w:p>
@@ -861,7 +861,7 @@
         </w:trPr>
         <w:tc>
           <w:tcPr>
-            <w:tcW w:w="1604" w:type="dxa"/>
+            <w:tcW w:w="1603" w:type="dxa"/>
             <w:tcBorders>
               <w:top w:val="single" w:sz="4" w:space="0" w:color="000000"/>
               <w:left w:val="single" w:sz="4" w:space="0" w:color="000000"/>
@@ -890,7 +890,7 @@
         </w:tc>
         <w:tc>
           <w:tcPr>
-            <w:tcW w:w="3392" w:type="dxa"/>
+            <w:tcW w:w="3393" w:type="dxa"/>
             <w:gridSpan w:val="5"/>
             <w:tcBorders>
               <w:top w:val="single" w:sz="4" w:space="0" w:color="000000"/>
@@ -985,7 +985,7 @@
         </w:trPr>
         <w:tc>
           <w:tcPr>
-            <w:tcW w:w="1604" w:type="dxa"/>
+            <w:tcW w:w="1603" w:type="dxa"/>
             <w:tcBorders>
               <w:top w:val="single" w:sz="4" w:space="0" w:color="000000"/>
               <w:left w:val="single" w:sz="4" w:space="0" w:color="000000"/>
@@ -1014,7 +1014,7 @@
         </w:tc>
         <w:tc>
           <w:tcPr>
-            <w:tcW w:w="3392" w:type="dxa"/>
+            <w:tcW w:w="3393" w:type="dxa"/>
             <w:gridSpan w:val="5"/>
             <w:tcBorders>
               <w:top w:val="single" w:sz="4" w:space="0" w:color="000000"/>
@@ -1109,7 +1109,7 @@
         </w:trPr>
         <w:tc>
           <w:tcPr>
-            <w:tcW w:w="1604" w:type="dxa"/>
+            <w:tcW w:w="1603" w:type="dxa"/>
             <w:tcBorders>
               <w:top w:val="single" w:sz="4" w:space="0" w:color="000000"/>
               <w:left w:val="single" w:sz="4" w:space="0" w:color="000000"/>
@@ -1138,7 +1138,7 @@
         </w:tc>
         <w:tc>
           <w:tcPr>
-            <w:tcW w:w="3392" w:type="dxa"/>
+            <w:tcW w:w="3393" w:type="dxa"/>
             <w:gridSpan w:val="5"/>
             <w:tcBorders>
               <w:top w:val="single" w:sz="4" w:space="0" w:color="000000"/>
@@ -1233,7 +1233,7 @@
         </w:trPr>
         <w:tc>
           <w:tcPr>
-            <w:tcW w:w="1604" w:type="dxa"/>
+            <w:tcW w:w="1603" w:type="dxa"/>
             <w:tcBorders>
               <w:top w:val="single" w:sz="4" w:space="0" w:color="000000"/>
               <w:left w:val="single" w:sz="4" w:space="0" w:color="000000"/>
@@ -1262,7 +1262,7 @@
         </w:tc>
         <w:tc>
           <w:tcPr>
-            <w:tcW w:w="3392" w:type="dxa"/>
+            <w:tcW w:w="3393" w:type="dxa"/>
             <w:gridSpan w:val="5"/>
             <w:tcBorders>
               <w:top w:val="single" w:sz="4" w:space="0" w:color="000000"/>
@@ -1357,7 +1357,7 @@
         </w:trPr>
         <w:tc>
           <w:tcPr>
-            <w:tcW w:w="1604" w:type="dxa"/>
+            <w:tcW w:w="1603" w:type="dxa"/>
             <w:tcBorders>
               <w:top w:val="single" w:sz="4" w:space="0" w:color="000000"/>
               <w:left w:val="single" w:sz="4" w:space="0" w:color="000000"/>
@@ -1386,7 +1386,7 @@
         </w:tc>
         <w:tc>
           <w:tcPr>
-            <w:tcW w:w="3392" w:type="dxa"/>
+            <w:tcW w:w="3393" w:type="dxa"/>
             <w:gridSpan w:val="5"/>
             <w:tcBorders>
               <w:top w:val="single" w:sz="4" w:space="0" w:color="000000"/>
@@ -1481,7 +1481,7 @@
         </w:trPr>
         <w:tc>
           <w:tcPr>
-            <w:tcW w:w="1604" w:type="dxa"/>
+            <w:tcW w:w="1603" w:type="dxa"/>
             <w:tcBorders>
               <w:top w:val="single" w:sz="4" w:space="0" w:color="000000"/>
               <w:left w:val="single" w:sz="4" w:space="0" w:color="000000"/>
@@ -1510,7 +1510,7 @@
         </w:tc>
         <w:tc>
           <w:tcPr>
-            <w:tcW w:w="3392" w:type="dxa"/>
+            <w:tcW w:w="3393" w:type="dxa"/>
             <w:gridSpan w:val="5"/>
             <w:tcBorders>
               <w:top w:val="single" w:sz="4" w:space="0" w:color="000000"/>
@@ -1603,7 +1603,7 @@
         </w:trPr>
         <w:tc>
           <w:tcPr>
-            <w:tcW w:w="1604" w:type="dxa"/>
+            <w:tcW w:w="1603" w:type="dxa"/>
             <w:tcBorders>
               <w:top w:val="single" w:sz="4" w:space="0" w:color="000000"/>
               <w:left w:val="single" w:sz="4" w:space="0" w:color="000000"/>
@@ -1632,7 +1632,7 @@
         </w:tc>
         <w:tc>
           <w:tcPr>
-            <w:tcW w:w="3392" w:type="dxa"/>
+            <w:tcW w:w="3393" w:type="dxa"/>
             <w:gridSpan w:val="5"/>
             <w:tcBorders>
               <w:top w:val="single" w:sz="4" w:space="0" w:color="000000"/>
@@ -1833,7 +1833,7 @@
         <w:ind w:left="0" w:hanging="0"/>
         <w:outlineLvl w:val="1"/>
         <w:rPr>
-          <w:rFonts w:ascii="Arial" w:hAnsi="Arial"/>
+          <w:color w:val="C9211E"/>
         </w:rPr>
       </w:pPr>
       <w:r>
@@ -1841,12 +1841,15 @@
           <w:rFonts w:eastAsia="Times New Roman" w:cs="Segoe UI" w:ascii="Arial" w:hAnsi="Arial"/>
           <w:b/>
           <w:bCs/>
-          <w:color w:val="1F4E79" w:themeColor="accent1" w:themeShade="80"/>
+          <w:color w:val="C9211E" w:themeShade="80"/>
           <w:sz w:val="24"/>
           <w:szCs w:val="24"/>
           <w:lang w:eastAsia="de-DE"/>
         </w:rPr>
         <w:t>Siehe Anlage „Steckbrief“</w:t>
+      </w:r>
+      <w:r>
+        <w:br w:type="page"/>
       </w:r>
     </w:p>
     <w:tbl>
@@ -1861,16 +1864,16 @@
           <w:bottom w:w="0" w:type="dxa"/>
           <w:right w:w="70" w:type="dxa"/>
         </w:tblCellMar>
-        <w:tblLook w:val="0000" w:noHBand="0" w:noVBand="0" w:firstColumn="0" w:lastRow="0" w:lastColumn="0" w:firstRow="0"/>
+        <w:tblLook w:val="0000" w:noVBand="0" w:noHBand="0" w:lastColumn="0" w:firstColumn="0" w:lastRow="0" w:firstRow="0"/>
       </w:tblPr>
       <w:tblGrid>
-        <w:gridCol w:w="1994"/>
-        <w:gridCol w:w="2001"/>
+        <w:gridCol w:w="1993"/>
+        <w:gridCol w:w="2002"/>
         <w:gridCol w:w="534"/>
         <w:gridCol w:w="1464"/>
         <w:gridCol w:w="2000"/>
-        <w:gridCol w:w="2003"/>
-        <w:gridCol w:w="83"/>
+        <w:gridCol w:w="2004"/>
+        <w:gridCol w:w="82"/>
       </w:tblGrid>
       <w:tr>
         <w:trPr>
@@ -1878,7 +1881,7 @@
         </w:trPr>
         <w:tc>
           <w:tcPr>
-            <w:tcW w:w="9996" w:type="dxa"/>
+            <w:tcW w:w="9997" w:type="dxa"/>
             <w:gridSpan w:val="6"/>
             <w:tcBorders>
               <w:top w:val="single" w:sz="4" w:space="0" w:color="000000"/>
@@ -1891,6 +1894,7 @@
           <w:p>
             <w:pPr>
               <w:pStyle w:val="Formatvorlage1"/>
+              <w:pageBreakBefore/>
               <w:widowControl w:val="false"/>
               <w:spacing w:before="120" w:after="120"/>
               <w:jc w:val="center"/>
@@ -1913,7 +1917,7 @@
         </w:tc>
         <w:tc>
           <w:tcPr>
-            <w:tcW w:w="83" w:type="dxa"/>
+            <w:tcW w:w="82" w:type="dxa"/>
             <w:tcBorders/>
           </w:tcPr>
           <w:p>
@@ -1934,7 +1938,7 @@
         </w:trPr>
         <w:tc>
           <w:tcPr>
-            <w:tcW w:w="9996" w:type="dxa"/>
+            <w:tcW w:w="9997" w:type="dxa"/>
             <w:gridSpan w:val="6"/>
             <w:tcBorders>
               <w:top w:val="single" w:sz="4" w:space="0" w:color="000000"/>
@@ -1971,7 +1975,7 @@
         </w:tc>
         <w:tc>
           <w:tcPr>
-            <w:tcW w:w="83" w:type="dxa"/>
+            <w:tcW w:w="82" w:type="dxa"/>
             <w:tcBorders/>
           </w:tcPr>
           <w:p>
@@ -1992,7 +1996,7 @@
         </w:trPr>
         <w:tc>
           <w:tcPr>
-            <w:tcW w:w="1994" w:type="dxa"/>
+            <w:tcW w:w="1993" w:type="dxa"/>
             <w:tcBorders>
               <w:top w:val="single" w:sz="4" w:space="0" w:color="000000"/>
               <w:left w:val="single" w:sz="4" w:space="0" w:color="000000"/>
@@ -2021,7 +2025,7 @@
         </w:tc>
         <w:tc>
           <w:tcPr>
-            <w:tcW w:w="2001" w:type="dxa"/>
+            <w:tcW w:w="2002" w:type="dxa"/>
             <w:tcBorders>
               <w:top w:val="single" w:sz="4" w:space="0" w:color="000000"/>
               <w:left w:val="single" w:sz="4" w:space="0" w:color="000000"/>
@@ -2109,7 +2113,7 @@
         </w:tc>
         <w:tc>
           <w:tcPr>
-            <w:tcW w:w="2003" w:type="dxa"/>
+            <w:tcW w:w="2004" w:type="dxa"/>
             <w:tcBorders>
               <w:top w:val="single" w:sz="4" w:space="0" w:color="000000"/>
               <w:left w:val="single" w:sz="4" w:space="0" w:color="000000"/>
@@ -2138,7 +2142,7 @@
         </w:tc>
         <w:tc>
           <w:tcPr>
-            <w:tcW w:w="83" w:type="dxa"/>
+            <w:tcW w:w="82" w:type="dxa"/>
             <w:tcBorders/>
           </w:tcPr>
           <w:p>
@@ -2159,7 +2163,7 @@
         </w:trPr>
         <w:tc>
           <w:tcPr>
-            <w:tcW w:w="9996" w:type="dxa"/>
+            <w:tcW w:w="9997" w:type="dxa"/>
             <w:gridSpan w:val="6"/>
             <w:tcBorders>
               <w:top w:val="single" w:sz="4" w:space="0" w:color="000000"/>
@@ -2191,10 +2195,30 @@
               <w:t>Beschäftigte nach Wirtschaftsbereichen</w:t>
             </w:r>
           </w:p>
-        </w:tc>
-        <w:tc>
-          <w:tcPr>
-            <w:tcW w:w="83" w:type="dxa"/>
+          <w:p>
+            <w:pPr>
+              <w:pStyle w:val="Formatvorlage1"/>
+              <w:widowControl w:val="false"/>
+              <w:spacing w:before="120" w:after="120"/>
+              <w:jc w:val="center"/>
+              <w:rPr>
+                <w:color w:val="C9211E"/>
+              </w:rPr>
+            </w:pPr>
+            <w:r>
+              <w:rPr>
+                <w:rFonts w:ascii="Arial" w:hAnsi="Arial"/>
+                <w:b/>
+                <w:color w:val="C9211E"/>
+                <w:sz w:val="20"/>
+              </w:rPr>
+              <w:t>(hierzu gibt es in der Gemeinde leider keine Daten)</w:t>
+            </w:r>
+          </w:p>
+        </w:tc>
+        <w:tc>
+          <w:tcPr>
+            <w:tcW w:w="82" w:type="dxa"/>
             <w:tcBorders/>
           </w:tcPr>
           <w:p>
@@ -2215,7 +2239,7 @@
         </w:trPr>
         <w:tc>
           <w:tcPr>
-            <w:tcW w:w="1994" w:type="dxa"/>
+            <w:tcW w:w="1993" w:type="dxa"/>
             <w:tcBorders>
               <w:top w:val="single" w:sz="4" w:space="0" w:color="000000"/>
               <w:left w:val="single" w:sz="4" w:space="0" w:color="000000"/>
@@ -2244,7 +2268,7 @@
         </w:tc>
         <w:tc>
           <w:tcPr>
-            <w:tcW w:w="2001" w:type="dxa"/>
+            <w:tcW w:w="2002" w:type="dxa"/>
             <w:tcBorders>
               <w:top w:val="single" w:sz="4" w:space="0" w:color="000000"/>
               <w:left w:val="single" w:sz="4" w:space="0" w:color="000000"/>
@@ -2308,7 +2332,7 @@
         </w:tc>
         <w:tc>
           <w:tcPr>
-            <w:tcW w:w="2003" w:type="dxa"/>
+            <w:tcW w:w="2004" w:type="dxa"/>
             <w:tcBorders>
               <w:top w:val="single" w:sz="4" w:space="0" w:color="000000"/>
               <w:left w:val="single" w:sz="4" w:space="0" w:color="000000"/>
@@ -2342,7 +2366,7 @@
         </w:tc>
         <w:tc>
           <w:tcPr>
-            <w:tcW w:w="83" w:type="dxa"/>
+            <w:tcW w:w="82" w:type="dxa"/>
             <w:tcBorders/>
           </w:tcPr>
           <w:p>
@@ -2363,7 +2387,7 @@
         </w:trPr>
         <w:tc>
           <w:tcPr>
-            <w:tcW w:w="1994" w:type="dxa"/>
+            <w:tcW w:w="1993" w:type="dxa"/>
             <w:tcBorders>
               <w:top w:val="single" w:sz="4" w:space="0" w:color="000000"/>
               <w:left w:val="single" w:sz="4" w:space="0" w:color="000000"/>
@@ -2392,7 +2416,7 @@
         </w:tc>
         <w:tc>
           <w:tcPr>
-            <w:tcW w:w="2001" w:type="dxa"/>
+            <w:tcW w:w="2002" w:type="dxa"/>
             <w:tcBorders>
               <w:top w:val="single" w:sz="4" w:space="0" w:color="000000"/>
               <w:left w:val="single" w:sz="4" w:space="0" w:color="000000"/>
@@ -2456,7 +2480,7 @@
         </w:tc>
         <w:tc>
           <w:tcPr>
-            <w:tcW w:w="2003" w:type="dxa"/>
+            <w:tcW w:w="2004" w:type="dxa"/>
             <w:tcBorders>
               <w:top w:val="single" w:sz="4" w:space="0" w:color="000000"/>
               <w:left w:val="single" w:sz="4" w:space="0" w:color="000000"/>
@@ -2490,7 +2514,7 @@
         </w:tc>
         <w:tc>
           <w:tcPr>
-            <w:tcW w:w="83" w:type="dxa"/>
+            <w:tcW w:w="82" w:type="dxa"/>
             <w:tcBorders/>
           </w:tcPr>
           <w:p>
@@ -2511,7 +2535,7 @@
         </w:trPr>
         <w:tc>
           <w:tcPr>
-            <w:tcW w:w="9996" w:type="dxa"/>
+            <w:tcW w:w="9997" w:type="dxa"/>
             <w:gridSpan w:val="6"/>
             <w:tcBorders>
               <w:top w:val="single" w:sz="4" w:space="0" w:color="000000"/>
@@ -2546,7 +2570,7 @@
         </w:tc>
         <w:tc>
           <w:tcPr>
-            <w:tcW w:w="83" w:type="dxa"/>
+            <w:tcW w:w="82" w:type="dxa"/>
             <w:tcBorders/>
           </w:tcPr>
           <w:p>
@@ -2567,7 +2591,7 @@
         </w:trPr>
         <w:tc>
           <w:tcPr>
-            <w:tcW w:w="1994" w:type="dxa"/>
+            <w:tcW w:w="1993" w:type="dxa"/>
             <w:tcBorders>
               <w:top w:val="single" w:sz="4" w:space="0" w:color="000000"/>
               <w:left w:val="single" w:sz="4" w:space="0" w:color="000000"/>
@@ -2596,7 +2620,7 @@
         </w:tc>
         <w:tc>
           <w:tcPr>
-            <w:tcW w:w="2001" w:type="dxa"/>
+            <w:tcW w:w="2002" w:type="dxa"/>
             <w:tcBorders>
               <w:top w:val="single" w:sz="4" w:space="0" w:color="000000"/>
               <w:left w:val="single" w:sz="4" w:space="0" w:color="000000"/>
@@ -2660,7 +2684,7 @@
         </w:tc>
         <w:tc>
           <w:tcPr>
-            <w:tcW w:w="2003" w:type="dxa"/>
+            <w:tcW w:w="2004" w:type="dxa"/>
             <w:tcBorders>
               <w:top w:val="single" w:sz="4" w:space="0" w:color="000000"/>
               <w:left w:val="single" w:sz="4" w:space="0" w:color="000000"/>
@@ -2694,7 +2718,7 @@
         </w:tc>
         <w:tc>
           <w:tcPr>
-            <w:tcW w:w="83" w:type="dxa"/>
+            <w:tcW w:w="82" w:type="dxa"/>
             <w:tcBorders/>
           </w:tcPr>
           <w:p>
@@ -2715,7 +2739,7 @@
         </w:trPr>
         <w:tc>
           <w:tcPr>
-            <w:tcW w:w="1994" w:type="dxa"/>
+            <w:tcW w:w="1993" w:type="dxa"/>
             <w:tcBorders>
               <w:top w:val="single" w:sz="4" w:space="0" w:color="000000"/>
               <w:left w:val="single" w:sz="4" w:space="0" w:color="000000"/>
@@ -2744,7 +2768,7 @@
         </w:tc>
         <w:tc>
           <w:tcPr>
-            <w:tcW w:w="2001" w:type="dxa"/>
+            <w:tcW w:w="2002" w:type="dxa"/>
             <w:tcBorders>
               <w:top w:val="single" w:sz="4" w:space="0" w:color="000000"/>
               <w:left w:val="single" w:sz="4" w:space="0" w:color="000000"/>
@@ -2809,7 +2833,7 @@
         </w:tc>
         <w:tc>
           <w:tcPr>
-            <w:tcW w:w="2003" w:type="dxa"/>
+            <w:tcW w:w="2004" w:type="dxa"/>
             <w:tcBorders>
               <w:top w:val="single" w:sz="4" w:space="0" w:color="000000"/>
               <w:left w:val="single" w:sz="4" w:space="0" w:color="000000"/>
@@ -2844,7 +2868,7 @@
         </w:tc>
         <w:tc>
           <w:tcPr>
-            <w:tcW w:w="83" w:type="dxa"/>
+            <w:tcW w:w="82" w:type="dxa"/>
             <w:tcBorders/>
           </w:tcPr>
           <w:p>
@@ -2865,7 +2889,7 @@
         </w:trPr>
         <w:tc>
           <w:tcPr>
-            <w:tcW w:w="1994" w:type="dxa"/>
+            <w:tcW w:w="1993" w:type="dxa"/>
             <w:tcBorders>
               <w:top w:val="single" w:sz="4" w:space="0" w:color="000000"/>
               <w:left w:val="single" w:sz="4" w:space="0" w:color="000000"/>
@@ -2894,7 +2918,7 @@
         </w:tc>
         <w:tc>
           <w:tcPr>
-            <w:tcW w:w="2001" w:type="dxa"/>
+            <w:tcW w:w="2002" w:type="dxa"/>
             <w:tcBorders>
               <w:top w:val="single" w:sz="4" w:space="0" w:color="000000"/>
               <w:left w:val="single" w:sz="4" w:space="0" w:color="000000"/>
@@ -2959,7 +2983,7 @@
         </w:tc>
         <w:tc>
           <w:tcPr>
-            <w:tcW w:w="2003" w:type="dxa"/>
+            <w:tcW w:w="2004" w:type="dxa"/>
             <w:tcBorders>
               <w:top w:val="single" w:sz="4" w:space="0" w:color="000000"/>
               <w:left w:val="single" w:sz="4" w:space="0" w:color="000000"/>
@@ -2994,7 +3018,7 @@
         </w:tc>
         <w:tc>
           <w:tcPr>
-            <w:tcW w:w="83" w:type="dxa"/>
+            <w:tcW w:w="82" w:type="dxa"/>
             <w:tcBorders/>
           </w:tcPr>
           <w:p>
@@ -3015,7 +3039,7 @@
         </w:trPr>
         <w:tc>
           <w:tcPr>
-            <w:tcW w:w="1994" w:type="dxa"/>
+            <w:tcW w:w="1993" w:type="dxa"/>
             <w:tcBorders>
               <w:top w:val="single" w:sz="4" w:space="0" w:color="000000"/>
               <w:left w:val="single" w:sz="4" w:space="0" w:color="000000"/>
@@ -3044,7 +3068,7 @@
         </w:tc>
         <w:tc>
           <w:tcPr>
-            <w:tcW w:w="2001" w:type="dxa"/>
+            <w:tcW w:w="2002" w:type="dxa"/>
             <w:tcBorders>
               <w:top w:val="single" w:sz="4" w:space="0" w:color="000000"/>
               <w:left w:val="single" w:sz="4" w:space="0" w:color="000000"/>
@@ -3109,7 +3133,7 @@
         </w:tc>
         <w:tc>
           <w:tcPr>
-            <w:tcW w:w="2003" w:type="dxa"/>
+            <w:tcW w:w="2004" w:type="dxa"/>
             <w:tcBorders>
               <w:top w:val="single" w:sz="4" w:space="0" w:color="000000"/>
               <w:left w:val="single" w:sz="4" w:space="0" w:color="000000"/>
@@ -3144,7 +3168,7 @@
         </w:tc>
         <w:tc>
           <w:tcPr>
-            <w:tcW w:w="83" w:type="dxa"/>
+            <w:tcW w:w="82" w:type="dxa"/>
             <w:tcBorders/>
           </w:tcPr>
           <w:p>
@@ -3165,7 +3189,7 @@
         </w:trPr>
         <w:tc>
           <w:tcPr>
-            <w:tcW w:w="9996" w:type="dxa"/>
+            <w:tcW w:w="9997" w:type="dxa"/>
             <w:gridSpan w:val="6"/>
             <w:tcBorders>
               <w:top w:val="single" w:sz="4" w:space="0" w:color="000000"/>
@@ -3202,7 +3226,7 @@
         </w:tc>
         <w:tc>
           <w:tcPr>
-            <w:tcW w:w="83" w:type="dxa"/>
+            <w:tcW w:w="82" w:type="dxa"/>
             <w:tcBorders/>
           </w:tcPr>
           <w:p>
@@ -3223,7 +3247,7 @@
         </w:trPr>
         <w:tc>
           <w:tcPr>
-            <w:tcW w:w="9996" w:type="dxa"/>
+            <w:tcW w:w="9997" w:type="dxa"/>
             <w:gridSpan w:val="6"/>
             <w:tcBorders>
               <w:top w:val="single" w:sz="4" w:space="0" w:color="000000"/>
@@ -3260,7 +3284,7 @@
         </w:tc>
         <w:tc>
           <w:tcPr>
-            <w:tcW w:w="83" w:type="dxa"/>
+            <w:tcW w:w="82" w:type="dxa"/>
             <w:tcBorders/>
           </w:tcPr>
           <w:p>
@@ -3281,7 +3305,7 @@
         </w:trPr>
         <w:tc>
           <w:tcPr>
-            <w:tcW w:w="9996" w:type="dxa"/>
+            <w:tcW w:w="9997" w:type="dxa"/>
             <w:gridSpan w:val="6"/>
             <w:tcBorders>
               <w:top w:val="single" w:sz="4" w:space="0" w:color="000000"/>
@@ -3316,7 +3340,7 @@
         </w:tc>
         <w:tc>
           <w:tcPr>
-            <w:tcW w:w="83" w:type="dxa"/>
+            <w:tcW w:w="82" w:type="dxa"/>
             <w:tcBorders/>
           </w:tcPr>
           <w:p>
@@ -3373,7 +3397,7 @@
         </w:tc>
         <w:tc>
           <w:tcPr>
-            <w:tcW w:w="6001" w:type="dxa"/>
+            <w:tcW w:w="6002" w:type="dxa"/>
             <w:gridSpan w:val="4"/>
             <w:tcBorders>
               <w:top w:val="single" w:sz="4" w:space="0" w:color="000000"/>
@@ -3409,7 +3433,7 @@
         </w:tc>
         <w:tc>
           <w:tcPr>
-            <w:tcW w:w="83" w:type="dxa"/>
+            <w:tcW w:w="82" w:type="dxa"/>
             <w:tcBorders/>
           </w:tcPr>
           <w:p>
@@ -3466,7 +3490,7 @@
         </w:tc>
         <w:tc>
           <w:tcPr>
-            <w:tcW w:w="6001" w:type="dxa"/>
+            <w:tcW w:w="6002" w:type="dxa"/>
             <w:gridSpan w:val="4"/>
             <w:tcBorders>
               <w:top w:val="single" w:sz="4" w:space="0" w:color="000000"/>
@@ -3504,7 +3528,7 @@
         </w:tc>
         <w:tc>
           <w:tcPr>
-            <w:tcW w:w="83" w:type="dxa"/>
+            <w:tcW w:w="82" w:type="dxa"/>
             <w:tcBorders/>
           </w:tcPr>
           <w:p>
@@ -3561,7 +3585,7 @@
         </w:tc>
         <w:tc>
           <w:tcPr>
-            <w:tcW w:w="6001" w:type="dxa"/>
+            <w:tcW w:w="6002" w:type="dxa"/>
             <w:gridSpan w:val="4"/>
             <w:tcBorders>
               <w:top w:val="single" w:sz="4" w:space="0" w:color="000000"/>
@@ -3597,7 +3621,7 @@
         </w:tc>
         <w:tc>
           <w:tcPr>
-            <w:tcW w:w="83" w:type="dxa"/>
+            <w:tcW w:w="82" w:type="dxa"/>
             <w:tcBorders/>
           </w:tcPr>
           <w:p>
@@ -3618,7 +3642,7 @@
         </w:trPr>
         <w:tc>
           <w:tcPr>
-            <w:tcW w:w="1994" w:type="dxa"/>
+            <w:tcW w:w="1993" w:type="dxa"/>
             <w:tcBorders>
               <w:top w:val="single" w:sz="4" w:space="0" w:color="000000"/>
               <w:left w:val="single" w:sz="4" w:space="0" w:color="000000"/>
@@ -3651,7 +3675,7 @@
         </w:tc>
         <w:tc>
           <w:tcPr>
-            <w:tcW w:w="3999" w:type="dxa"/>
+            <w:tcW w:w="4000" w:type="dxa"/>
             <w:gridSpan w:val="3"/>
             <w:tcBorders>
               <w:top w:val="single" w:sz="4" w:space="0" w:color="000000"/>
@@ -3686,7 +3710,7 @@
         </w:tc>
         <w:tc>
           <w:tcPr>
-            <w:tcW w:w="4003" w:type="dxa"/>
+            <w:tcW w:w="4004" w:type="dxa"/>
             <w:gridSpan w:val="2"/>
             <w:tcBorders>
               <w:top w:val="single" w:sz="4" w:space="0" w:color="000000"/>
@@ -3721,7 +3745,7 @@
         </w:tc>
         <w:tc>
           <w:tcPr>
-            <w:tcW w:w="83" w:type="dxa"/>
+            <w:tcW w:w="82" w:type="dxa"/>
             <w:tcBorders/>
           </w:tcPr>
           <w:p>
@@ -3742,7 +3766,7 @@
         </w:trPr>
         <w:tc>
           <w:tcPr>
-            <w:tcW w:w="1994" w:type="dxa"/>
+            <w:tcW w:w="1993" w:type="dxa"/>
             <w:tcBorders>
               <w:top w:val="single" w:sz="4" w:space="0" w:color="000000"/>
               <w:left w:val="single" w:sz="4" w:space="0" w:color="000000"/>
@@ -3775,7 +3799,7 @@
         </w:tc>
         <w:tc>
           <w:tcPr>
-            <w:tcW w:w="3999" w:type="dxa"/>
+            <w:tcW w:w="4000" w:type="dxa"/>
             <w:gridSpan w:val="3"/>
             <w:tcBorders>
               <w:top w:val="single" w:sz="4" w:space="0" w:color="000000"/>
@@ -3810,7 +3834,7 @@
         </w:tc>
         <w:tc>
           <w:tcPr>
-            <w:tcW w:w="4003" w:type="dxa"/>
+            <w:tcW w:w="4004" w:type="dxa"/>
             <w:gridSpan w:val="2"/>
             <w:tcBorders>
               <w:top w:val="single" w:sz="4" w:space="0" w:color="000000"/>
@@ -3845,7 +3869,7 @@
         </w:tc>
         <w:tc>
           <w:tcPr>
-            <w:tcW w:w="83" w:type="dxa"/>
+            <w:tcW w:w="82" w:type="dxa"/>
             <w:tcBorders/>
           </w:tcPr>
           <w:p>
@@ -3866,7 +3890,7 @@
         </w:trPr>
         <w:tc>
           <w:tcPr>
-            <w:tcW w:w="1994" w:type="dxa"/>
+            <w:tcW w:w="1993" w:type="dxa"/>
             <w:tcBorders>
               <w:top w:val="single" w:sz="4" w:space="0" w:color="000000"/>
               <w:left w:val="single" w:sz="4" w:space="0" w:color="000000"/>
@@ -3899,7 +3923,7 @@
         </w:tc>
         <w:tc>
           <w:tcPr>
-            <w:tcW w:w="3999" w:type="dxa"/>
+            <w:tcW w:w="4000" w:type="dxa"/>
             <w:gridSpan w:val="3"/>
             <w:tcBorders>
               <w:top w:val="single" w:sz="4" w:space="0" w:color="000000"/>
@@ -3934,7 +3958,7 @@
         </w:tc>
         <w:tc>
           <w:tcPr>
-            <w:tcW w:w="4003" w:type="dxa"/>
+            <w:tcW w:w="4004" w:type="dxa"/>
             <w:gridSpan w:val="2"/>
             <w:tcBorders>
               <w:top w:val="single" w:sz="4" w:space="0" w:color="000000"/>
@@ -3969,7 +3993,7 @@
         </w:tc>
         <w:tc>
           <w:tcPr>
-            <w:tcW w:w="83" w:type="dxa"/>
+            <w:tcW w:w="82" w:type="dxa"/>
             <w:tcBorders/>
           </w:tcPr>
           <w:p>
@@ -3990,7 +4014,7 @@
         </w:trPr>
         <w:tc>
           <w:tcPr>
-            <w:tcW w:w="1994" w:type="dxa"/>
+            <w:tcW w:w="1993" w:type="dxa"/>
             <w:tcBorders>
               <w:top w:val="single" w:sz="4" w:space="0" w:color="000000"/>
               <w:left w:val="single" w:sz="4" w:space="0" w:color="000000"/>
@@ -4023,7 +4047,7 @@
         </w:tc>
         <w:tc>
           <w:tcPr>
-            <w:tcW w:w="3999" w:type="dxa"/>
+            <w:tcW w:w="4000" w:type="dxa"/>
             <w:gridSpan w:val="3"/>
             <w:tcBorders>
               <w:top w:val="single" w:sz="4" w:space="0" w:color="000000"/>
@@ -4058,7 +4082,7 @@
         </w:tc>
         <w:tc>
           <w:tcPr>
-            <w:tcW w:w="4003" w:type="dxa"/>
+            <w:tcW w:w="4004" w:type="dxa"/>
             <w:gridSpan w:val="2"/>
             <w:tcBorders>
               <w:top w:val="single" w:sz="4" w:space="0" w:color="000000"/>
@@ -4093,7 +4117,7 @@
         </w:tc>
         <w:tc>
           <w:tcPr>
-            <w:tcW w:w="83" w:type="dxa"/>
+            <w:tcW w:w="82" w:type="dxa"/>
             <w:tcBorders/>
           </w:tcPr>
           <w:p>
@@ -4114,7 +4138,7 @@
         </w:trPr>
         <w:tc>
           <w:tcPr>
-            <w:tcW w:w="9996" w:type="dxa"/>
+            <w:tcW w:w="9997" w:type="dxa"/>
             <w:gridSpan w:val="6"/>
             <w:tcBorders>
               <w:top w:val="single" w:sz="4" w:space="0" w:color="000000"/>
@@ -4149,7 +4173,7 @@
         </w:tc>
         <w:tc>
           <w:tcPr>
-            <w:tcW w:w="83" w:type="dxa"/>
+            <w:tcW w:w="82" w:type="dxa"/>
             <w:tcBorders/>
           </w:tcPr>
           <w:p>
@@ -4246,7 +4270,7 @@
         </w:trPr>
         <w:tc>
           <w:tcPr>
-            <w:tcW w:w="9996" w:type="dxa"/>
+            <w:tcW w:w="9997" w:type="dxa"/>
             <w:gridSpan w:val="6"/>
             <w:tcBorders>
               <w:top w:val="single" w:sz="4" w:space="0" w:color="000000"/>
@@ -4281,7 +4305,7 @@
         </w:tc>
         <w:tc>
           <w:tcPr>
-            <w:tcW w:w="83" w:type="dxa"/>
+            <w:tcW w:w="82" w:type="dxa"/>
             <w:tcBorders/>
           </w:tcPr>
           <w:p>
@@ -4302,7 +4326,7 @@
         </w:trPr>
         <w:tc>
           <w:tcPr>
-            <w:tcW w:w="9996" w:type="dxa"/>
+            <w:tcW w:w="9997" w:type="dxa"/>
             <w:gridSpan w:val="6"/>
             <w:tcBorders>
               <w:top w:val="single" w:sz="4" w:space="0" w:color="000000"/>
@@ -4337,7 +4361,7 @@
         </w:tc>
         <w:tc>
           <w:tcPr>
-            <w:tcW w:w="83" w:type="dxa"/>
+            <w:tcW w:w="82" w:type="dxa"/>
             <w:tcBorders/>
           </w:tcPr>
           <w:p>
@@ -4358,7 +4382,7 @@
         </w:trPr>
         <w:tc>
           <w:tcPr>
-            <w:tcW w:w="1994" w:type="dxa"/>
+            <w:tcW w:w="1993" w:type="dxa"/>
             <w:tcBorders>
               <w:top w:val="single" w:sz="4" w:space="0" w:color="000000"/>
               <w:left w:val="single" w:sz="4" w:space="0" w:color="000000"/>
@@ -4395,7 +4419,7 @@
         </w:tc>
         <w:tc>
           <w:tcPr>
-            <w:tcW w:w="3999" w:type="dxa"/>
+            <w:tcW w:w="4000" w:type="dxa"/>
             <w:gridSpan w:val="3"/>
             <w:tcBorders>
               <w:top w:val="single" w:sz="4" w:space="0" w:color="000000"/>
@@ -4433,7 +4457,7 @@
         </w:tc>
         <w:tc>
           <w:tcPr>
-            <w:tcW w:w="4003" w:type="dxa"/>
+            <w:tcW w:w="4004" w:type="dxa"/>
             <w:gridSpan w:val="2"/>
             <w:tcBorders>
               <w:top w:val="single" w:sz="4" w:space="0" w:color="000000"/>
@@ -4470,7 +4494,7 @@
         </w:tc>
         <w:tc>
           <w:tcPr>
-            <w:tcW w:w="83" w:type="dxa"/>
+            <w:tcW w:w="82" w:type="dxa"/>
             <w:tcBorders/>
           </w:tcPr>
           <w:p>
@@ -4491,7 +4515,7 @@
         </w:trPr>
         <w:tc>
           <w:tcPr>
-            <w:tcW w:w="9996" w:type="dxa"/>
+            <w:tcW w:w="9997" w:type="dxa"/>
             <w:gridSpan w:val="6"/>
             <w:tcBorders>
               <w:top w:val="single" w:sz="4" w:space="0" w:color="000000"/>
@@ -4525,7 +4549,7 @@
         </w:tc>
         <w:tc>
           <w:tcPr>
-            <w:tcW w:w="83" w:type="dxa"/>
+            <w:tcW w:w="82" w:type="dxa"/>
             <w:tcBorders/>
           </w:tcPr>
           <w:p>
@@ -4546,7 +4570,7 @@
         </w:trPr>
         <w:tc>
           <w:tcPr>
-            <w:tcW w:w="9996" w:type="dxa"/>
+            <w:tcW w:w="9997" w:type="dxa"/>
             <w:gridSpan w:val="6"/>
             <w:tcBorders>
               <w:top w:val="single" w:sz="4" w:space="0" w:color="000000"/>
@@ -4589,30 +4613,57 @@
                 <w:rFonts w:ascii="Arial" w:hAnsi="Arial"/>
                 <w:sz w:val="20"/>
               </w:rPr>
-              <w:t>Bitte fügen Sie an dieser Stelle die Übersichtskarte ein.</w:t>
-            </w:r>
-          </w:p>
-          <w:p>
-            <w:pPr>
-              <w:pStyle w:val="Formatvorlage1"/>
-              <w:widowControl w:val="false"/>
-              <w:spacing w:before="120" w:after="120"/>
-              <w:rPr>
-                <w:rFonts w:ascii="Arial" w:hAnsi="Arial"/>
-                <w:sz w:val="20"/>
-              </w:rPr>
-            </w:pPr>
-            <w:r>
-              <w:rPr>
-                <w:rFonts w:ascii="Arial" w:hAnsi="Arial"/>
-                <w:sz w:val="20"/>
-              </w:rPr>
-            </w:r>
-          </w:p>
-        </w:tc>
-        <w:tc>
-          <w:tcPr>
-            <w:tcW w:w="83" w:type="dxa"/>
+              <w:drawing>
+                <wp:anchor behindDoc="0" distT="0" distB="0" distL="0" distR="0" simplePos="0" locked="0" layoutInCell="0" allowOverlap="1" relativeHeight="4">
+                  <wp:simplePos x="0" y="0"/>
+                  <wp:positionH relativeFrom="column">
+                    <wp:align>center</wp:align>
+                  </wp:positionH>
+                  <wp:positionV relativeFrom="paragraph">
+                    <wp:posOffset>635</wp:posOffset>
+                  </wp:positionV>
+                  <wp:extent cx="6259195" cy="4126230"/>
+                  <wp:effectExtent l="0" t="0" r="0" b="0"/>
+                  <wp:wrapSquare wrapText="largest"/>
+                  <wp:docPr id="3" name="Image1" descr=""/>
+                  <wp:cNvGraphicFramePr>
+                    <a:graphicFrameLocks xmlns:a="http://schemas.openxmlformats.org/drawingml/2006/main" noChangeAspect="1"/>
+                  </wp:cNvGraphicFramePr>
+                  <a:graphic xmlns:a="http://schemas.openxmlformats.org/drawingml/2006/main">
+                    <a:graphicData uri="http://schemas.openxmlformats.org/drawingml/2006/picture">
+                      <pic:pic xmlns:pic="http://schemas.openxmlformats.org/drawingml/2006/picture">
+                        <pic:nvPicPr>
+                          <pic:cNvPr id="3" name="Image1" descr=""/>
+                          <pic:cNvPicPr>
+                            <a:picLocks noChangeAspect="1" noChangeArrowheads="1"/>
+                          </pic:cNvPicPr>
+                        </pic:nvPicPr>
+                        <pic:blipFill>
+                          <a:blip r:embed="rId4"/>
+                          <a:stretch>
+                            <a:fillRect/>
+                          </a:stretch>
+                        </pic:blipFill>
+                        <pic:spPr bwMode="auto">
+                          <a:xfrm>
+                            <a:off x="0" y="0"/>
+                            <a:ext cx="6259195" cy="4126230"/>
+                          </a:xfrm>
+                          <a:prstGeom prst="rect">
+                            <a:avLst/>
+                          </a:prstGeom>
+                        </pic:spPr>
+                      </pic:pic>
+                    </a:graphicData>
+                  </a:graphic>
+                </wp:anchor>
+              </w:drawing>
+            </w:r>
+          </w:p>
+        </w:tc>
+        <w:tc>
+          <w:tcPr>
+            <w:tcW w:w="82" w:type="dxa"/>
             <w:tcBorders/>
           </w:tcPr>
           <w:p>
@@ -4633,7 +4684,7 @@
         </w:trPr>
         <w:tc>
           <w:tcPr>
-            <w:tcW w:w="9996" w:type="dxa"/>
+            <w:tcW w:w="9997" w:type="dxa"/>
             <w:gridSpan w:val="6"/>
             <w:tcBorders>
               <w:top w:val="single" w:sz="4" w:space="0" w:color="000000"/>
@@ -4667,7 +4718,7 @@
         </w:tc>
         <w:tc>
           <w:tcPr>
-            <w:tcW w:w="83" w:type="dxa"/>
+            <w:tcW w:w="82" w:type="dxa"/>
             <w:tcBorders/>
           </w:tcPr>
           <w:p>
@@ -4689,7 +4740,7 @@
         </w:trPr>
         <w:tc>
           <w:tcPr>
-            <w:tcW w:w="9996" w:type="dxa"/>
+            <w:tcW w:w="9997" w:type="dxa"/>
             <w:gridSpan w:val="6"/>
             <w:tcBorders>
               <w:top w:val="single" w:sz="4" w:space="0" w:color="000000"/>
@@ -4709,7 +4760,7 @@
               <w:spacing w:lineRule="auto" w:line="240"/>
               <w:rPr/>
             </w:pPr>
-            <w:hyperlink r:id="rId4" w:tgtFrame="_blank">
+            <w:hyperlink r:id="rId5" w:tgtFrame="_blank">
               <w:r>
                 <w:rPr>
                   <w:rStyle w:val="InternetLink"/>
@@ -4730,7 +4781,7 @@
               <w:spacing w:lineRule="auto" w:line="240"/>
               <w:rPr/>
             </w:pPr>
-            <w:hyperlink r:id="rId5" w:tgtFrame="_blank">
+            <w:hyperlink r:id="rId6" w:tgtFrame="_blank">
               <w:r>
                 <w:rPr>
                   <w:rStyle w:val="InternetLink"/>
@@ -4751,7 +4802,7 @@
               <w:spacing w:lineRule="auto" w:line="240"/>
               <w:rPr/>
             </w:pPr>
-            <w:hyperlink r:id="rId6" w:tgtFrame="_blank">
+            <w:hyperlink r:id="rId7" w:tgtFrame="_blank">
               <w:r>
                 <w:rPr>
                   <w:rStyle w:val="InternetLink"/>
@@ -4772,7 +4823,7 @@
               <w:spacing w:lineRule="auto" w:line="240"/>
               <w:rPr/>
             </w:pPr>
-            <w:hyperlink r:id="rId7" w:tgtFrame="_blank">
+            <w:hyperlink r:id="rId8" w:tgtFrame="_blank">
               <w:r>
                 <w:rPr>
                   <w:rStyle w:val="InternetLink"/>
@@ -4793,7 +4844,7 @@
               <w:spacing w:lineRule="auto" w:line="240"/>
               <w:rPr/>
             </w:pPr>
-            <w:hyperlink r:id="rId8" w:tgtFrame="_blank">
+            <w:hyperlink r:id="rId9" w:tgtFrame="_blank">
               <w:r>
                 <w:rPr>
                   <w:rStyle w:val="InternetLink"/>
@@ -4814,7 +4865,7 @@
               <w:spacing w:lineRule="auto" w:line="240"/>
               <w:rPr/>
             </w:pPr>
-            <w:hyperlink r:id="rId9" w:tgtFrame="_blank">
+            <w:hyperlink r:id="rId10" w:tgtFrame="_blank">
               <w:r>
                 <w:rPr>
                   <w:rStyle w:val="InternetLink"/>
@@ -4835,7 +4886,7 @@
               <w:spacing w:lineRule="auto" w:line="240"/>
               <w:rPr/>
             </w:pPr>
-            <w:hyperlink r:id="rId10" w:tgtFrame="_blank">
+            <w:hyperlink r:id="rId11" w:tgtFrame="_blank">
               <w:r>
                 <w:rPr>
                   <w:rStyle w:val="InternetLink"/>
@@ -4856,7 +4907,7 @@
               <w:spacing w:lineRule="auto" w:line="240"/>
               <w:rPr/>
             </w:pPr>
-            <w:hyperlink r:id="rId11" w:tgtFrame="_blank">
+            <w:hyperlink r:id="rId12" w:tgtFrame="_blank">
               <w:r>
                 <w:rPr>
                   <w:rStyle w:val="InternetLink"/>
@@ -4877,7 +4928,7 @@
               <w:spacing w:lineRule="auto" w:line="240"/>
               <w:rPr/>
             </w:pPr>
-            <w:hyperlink r:id="rId12" w:tgtFrame="_blank">
+            <w:hyperlink r:id="rId13" w:tgtFrame="_blank">
               <w:r>
                 <w:rPr>
                   <w:rStyle w:val="InternetLink"/>
@@ -4898,7 +4949,7 @@
               <w:spacing w:lineRule="auto" w:line="240"/>
               <w:rPr/>
             </w:pPr>
-            <w:hyperlink r:id="rId13" w:tgtFrame="_blank">
+            <w:hyperlink r:id="rId14" w:tgtFrame="_blank">
               <w:r>
                 <w:rPr>
                   <w:rStyle w:val="InternetLink"/>
@@ -4919,7 +4970,7 @@
               <w:spacing w:lineRule="auto" w:line="240"/>
               <w:rPr/>
             </w:pPr>
-            <w:hyperlink r:id="rId14" w:tgtFrame="_blank">
+            <w:hyperlink r:id="rId15" w:tgtFrame="_blank">
               <w:r>
                 <w:rPr>
                   <w:rStyle w:val="InternetLink"/>
@@ -4940,7 +4991,7 @@
               <w:spacing w:lineRule="auto" w:line="240"/>
               <w:rPr/>
             </w:pPr>
-            <w:hyperlink r:id="rId15" w:tgtFrame="_blank">
+            <w:hyperlink r:id="rId16" w:tgtFrame="_blank">
               <w:r>
                 <w:rPr>
                   <w:rStyle w:val="InternetLink"/>
@@ -4970,10 +5021,34 @@
               </w:rPr>
             </w:r>
           </w:p>
-        </w:tc>
-        <w:tc>
-          <w:tcPr>
-            <w:tcW w:w="83" w:type="dxa"/>
+          <w:p>
+            <w:pPr>
+              <w:pStyle w:val="Normal"/>
+              <w:widowControl w:val="false"/>
+              <w:numPr>
+                <w:ilvl w:val="0"/>
+                <w:numId w:val="0"/>
+              </w:numPr>
+              <w:spacing w:lineRule="auto" w:line="240"/>
+              <w:ind w:left="720" w:hanging="0"/>
+              <w:rPr>
+                <w:rFonts w:ascii="Arial" w:hAnsi="Arial"/>
+              </w:rPr>
+            </w:pPr>
+            <w:r>
+              <w:rPr>
+                <w:rFonts w:ascii="ArialMT" w:hAnsi="ArialMT"/>
+                <w:color w:val="000000"/>
+                <w:sz w:val="24"/>
+                <w:u w:val="none"/>
+              </w:rPr>
+              <w:t>Lageplan in den Anlagen</w:t>
+            </w:r>
+          </w:p>
+        </w:tc>
+        <w:tc>
+          <w:tcPr>
+            <w:tcW w:w="82" w:type="dxa"/>
             <w:tcBorders/>
           </w:tcPr>
           <w:p>
@@ -4994,7 +5069,7 @@
         </w:trPr>
         <w:tc>
           <w:tcPr>
-            <w:tcW w:w="9996" w:type="dxa"/>
+            <w:tcW w:w="9997" w:type="dxa"/>
             <w:gridSpan w:val="6"/>
             <w:tcBorders>
               <w:top w:val="single" w:sz="4" w:space="0" w:color="000000"/>
@@ -5028,7 +5103,7 @@
         </w:tc>
         <w:tc>
           <w:tcPr>
-            <w:tcW w:w="83" w:type="dxa"/>
+            <w:tcW w:w="82" w:type="dxa"/>
             <w:tcBorders/>
           </w:tcPr>
           <w:p>
@@ -5050,7 +5125,7 @@
         </w:trPr>
         <w:tc>
           <w:tcPr>
-            <w:tcW w:w="9996" w:type="dxa"/>
+            <w:tcW w:w="9997" w:type="dxa"/>
             <w:gridSpan w:val="6"/>
             <w:tcBorders>
               <w:top w:val="single" w:sz="4" w:space="0" w:color="000000"/>
@@ -5074,12 +5149,13 @@
                 <w:rFonts w:ascii="Arial" w:hAnsi="Arial"/>
                 <w:sz w:val="20"/>
               </w:rPr>
-            </w:r>
-          </w:p>
-        </w:tc>
-        <w:tc>
-          <w:tcPr>
-            <w:tcW w:w="83" w:type="dxa"/>
+              <w:t>In Rössing sind keine historischen Kulturlandschaftselemente bekannt (Flurbereinigung).</w:t>
+            </w:r>
+          </w:p>
+        </w:tc>
+        <w:tc>
+          <w:tcPr>
+            <w:tcW w:w="82" w:type="dxa"/>
             <w:tcBorders/>
           </w:tcPr>
           <w:p>
@@ -5100,7 +5176,7 @@
         </w:trPr>
         <w:tc>
           <w:tcPr>
-            <w:tcW w:w="9996" w:type="dxa"/>
+            <w:tcW w:w="9997" w:type="dxa"/>
             <w:gridSpan w:val="6"/>
             <w:tcBorders>
               <w:top w:val="single" w:sz="4" w:space="0" w:color="000000"/>
@@ -5134,7 +5210,7 @@
         </w:tc>
         <w:tc>
           <w:tcPr>
-            <w:tcW w:w="83" w:type="dxa"/>
+            <w:tcW w:w="82" w:type="dxa"/>
             <w:tcBorders/>
           </w:tcPr>
           <w:p>
@@ -5156,7 +5232,7 @@
         </w:trPr>
         <w:tc>
           <w:tcPr>
-            <w:tcW w:w="9996" w:type="dxa"/>
+            <w:tcW w:w="9997" w:type="dxa"/>
             <w:gridSpan w:val="6"/>
             <w:tcBorders>
               <w:top w:val="single" w:sz="4" w:space="0" w:color="000000"/>
@@ -5421,7 +5497,7 @@
         </w:tc>
         <w:tc>
           <w:tcPr>
-            <w:tcW w:w="83" w:type="dxa"/>
+            <w:tcW w:w="82" w:type="dxa"/>
             <w:tcBorders/>
           </w:tcPr>
           <w:p>
@@ -5442,7 +5518,7 @@
         </w:trPr>
         <w:tc>
           <w:tcPr>
-            <w:tcW w:w="9996" w:type="dxa"/>
+            <w:tcW w:w="9997" w:type="dxa"/>
             <w:gridSpan w:val="6"/>
             <w:tcBorders>
               <w:top w:val="single" w:sz="4" w:space="0" w:color="000000"/>
@@ -5476,7 +5552,7 @@
         </w:tc>
         <w:tc>
           <w:tcPr>
-            <w:tcW w:w="83" w:type="dxa"/>
+            <w:tcW w:w="82" w:type="dxa"/>
             <w:tcBorders/>
           </w:tcPr>
           <w:p>
@@ -5498,7 +5574,7 @@
         </w:trPr>
         <w:tc>
           <w:tcPr>
-            <w:tcW w:w="9996" w:type="dxa"/>
+            <w:tcW w:w="9997" w:type="dxa"/>
             <w:gridSpan w:val="6"/>
             <w:tcBorders>
               <w:top w:val="single" w:sz="4" w:space="0" w:color="000000"/>
@@ -5527,7 +5603,7 @@
         </w:tc>
         <w:tc>
           <w:tcPr>
-            <w:tcW w:w="83" w:type="dxa"/>
+            <w:tcW w:w="82" w:type="dxa"/>
             <w:tcBorders/>
           </w:tcPr>
           <w:p>
@@ -5555,12 +5631,12 @@
       </w:r>
     </w:p>
     <w:sectPr>
-      <w:headerReference w:type="even" r:id="rId16"/>
-      <w:headerReference w:type="default" r:id="rId17"/>
-      <w:headerReference w:type="first" r:id="rId18"/>
-      <w:footerReference w:type="even" r:id="rId19"/>
-      <w:footerReference w:type="default" r:id="rId20"/>
-      <w:footerReference w:type="first" r:id="rId21"/>
+      <w:headerReference w:type="even" r:id="rId17"/>
+      <w:headerReference w:type="default" r:id="rId18"/>
+      <w:headerReference w:type="first" r:id="rId19"/>
+      <w:footerReference w:type="even" r:id="rId20"/>
+      <w:footerReference w:type="default" r:id="rId21"/>
+      <w:footerReference w:type="first" r:id="rId22"/>
       <w:type w:val="nextPage"/>
       <w:pgSz w:w="11906" w:h="16838"/>
       <w:pgMar w:left="1418" w:right="567" w:gutter="0" w:header="720" w:top="777" w:footer="506" w:bottom="563"/>

</xml_diff>